<commit_message>
Auto push 2023-03-31 18:00:10.45
</commit_message>
<xml_diff>
--- a/note/06_jsp/0215_9.예외페이지.docx
+++ b/note/06_jsp/0215_9.예외페이지.docx
@@ -1,7 +1,7 @@
 
 <file path=word/document.xml><?xml version="1.0" encoding="utf-8"?>
 <w:document xmlns:wpc="http://schemas.microsoft.com/office/word/2010/wordprocessingCanvas" xmlns:cx="http://schemas.microsoft.com/office/drawing/2014/chartex" xmlns:mc="http://schemas.openxmlformats.org/markup-compatibility/2006" xmlns:o="urn:schemas-microsoft-com:office:office" xmlns:r="http://schemas.openxmlformats.org/officeDocument/2006/relationships" xmlns:m="http://schemas.openxmlformats.org/officeDocument/2006/math" xmlns:v="urn:schemas-microsoft-com:vml" xmlns:wp14="http://schemas.microsoft.com/office/word/2010/wordprocessingDrawing" xmlns:wp="http://schemas.openxmlformats.org/drawingml/2006/wordprocessingDrawing" xmlns:w10="urn:schemas-microsoft-com:office:word" xmlns:w="http://schemas.openxmlformats.org/wordprocessingml/2006/main" xmlns:w14="http://schemas.microsoft.com/office/word/2010/wordml" xmlns:w15="http://schemas.microsoft.com/office/word/2012/wordml" xmlns:w16se="http://schemas.microsoft.com/office/word/2015/wordml/symex" xmlns:wpg="http://schemas.microsoft.com/office/word/2010/wordprocessingGroup" xmlns:wpi="http://schemas.microsoft.com/office/word/2010/wordprocessingInk" xmlns:wne="http://schemas.microsoft.com/office/word/2006/wordml" xmlns:wps="http://schemas.microsoft.com/office/word/2010/wordprocessingShape" mc:Ignorable="w14 w15 w16se wp14">
-  <w:background w:color="8DB3E2" w:themeColor="text2" w:themeTint="66"/>
+  <w:background w:color="C6D9F1" w:themeColor="text2" w:themeTint="33"/>
   <w:body>
     <w:p>
       <w:pPr>
@@ -3755,8 +3755,6 @@
         </w:rPr>
         <w:t xml:space="preserve"> --&gt;</w:t>
       </w:r>
-      <w:bookmarkStart w:id="0" w:name="_GoBack"/>
-      <w:bookmarkEnd w:id="0"/>
     </w:p>
     <w:p>
       <w:pPr>
@@ -10002,6 +10000,8 @@
         </w:rPr>
         <w:t>&gt;</w:t>
       </w:r>
+      <w:bookmarkStart w:id="0" w:name="_GoBack"/>
+      <w:bookmarkEnd w:id="0"/>
     </w:p>
     <w:p>
       <w:pPr>
@@ -16070,7 +16070,7 @@
             <w:noProof/>
             <w:lang w:val="ko-KR"/>
           </w:rPr>
-          <w:t>2</w:t>
+          <w:t>3</w:t>
         </w:r>
         <w:r>
           <w:fldChar w:fldCharType="end"/>
@@ -19822,7 +19822,7 @@
 </file>
 
 <file path=customXml/itemProps1.xml><?xml version="1.0" encoding="utf-8"?>
-<ds:datastoreItem xmlns:ds="http://schemas.openxmlformats.org/officeDocument/2006/customXml" ds:itemID="{90516853-EC6D-4F34-A029-CE9C40AAEE9B}">
+<ds:datastoreItem xmlns:ds="http://schemas.openxmlformats.org/officeDocument/2006/customXml" ds:itemID="{B6AEBC81-68DC-4DF4-9255-74C1905CDFBD}">
   <ds:schemaRefs>
     <ds:schemaRef ds:uri="http://schemas.openxmlformats.org/officeDocument/2006/bibliography"/>
   </ds:schemaRefs>

</xml_diff>